<commit_message>
updated code for new version - has maps and rotation builder
</commit_message>
<xml_diff>
--- a/Classim/how to use pyinstaller.docx
+++ b/Classim/how to use pyinstaller.docx
@@ -4,15 +4,44 @@
   <w:body>
     <w:p>
       <w:r>
-        <w:t>Install the python module pyinstaller. I am using 3.4 that I installed using pip (conda has one an I will try it in the future)</w:t>
-      </w:r>
-      <w:r>
-        <w:t>. Well, 3.4 is what I seem to have using list but when I run it, it tells me I have 4.2</w:t>
+        <w:t xml:space="preserve">Install the python module </w:t>
+      </w:r>
+      <w:proofErr w:type="spellStart"/>
+      <w:r>
+        <w:t>pyinstaller</w:t>
+      </w:r>
+      <w:proofErr w:type="spellEnd"/>
+      <w:r>
+        <w:t>. I am using 3.4 that I installed using pip (</w:t>
+      </w:r>
+      <w:proofErr w:type="spellStart"/>
+      <w:r>
+        <w:t>conda</w:t>
+      </w:r>
+      <w:proofErr w:type="spellEnd"/>
+      <w:r>
+        <w:t xml:space="preserve"> has one </w:t>
+      </w:r>
+      <w:proofErr w:type="spellStart"/>
+      <w:r>
+        <w:t>an</w:t>
+      </w:r>
+      <w:proofErr w:type="spellEnd"/>
+      <w:r>
+        <w:t xml:space="preserve"> I will try it in the future)</w:t>
       </w:r>
     </w:p>
     <w:p>
       <w:r>
-        <w:t>Pip install pyinstaller==3.4</w:t>
+        <w:t xml:space="preserve">Pip install </w:t>
+      </w:r>
+      <w:proofErr w:type="spellStart"/>
+      <w:r>
+        <w:t>pyinstaller</w:t>
+      </w:r>
+      <w:proofErr w:type="spellEnd"/>
+      <w:r>
+        <w:t>==3.4</w:t>
       </w:r>
     </w:p>
     <w:p/>
@@ -65,17 +94,35 @@
       <w:r>
         <w:t xml:space="preserve"> the </w:t>
       </w:r>
-      <w:r>
-        <w:t xml:space="preserve">crop_int.rc,  </w:t>
-      </w:r>
-      <w:r>
-        <w:t xml:space="preserve">crop_int.spec and pyinstall2.bat files </w:t>
+      <w:proofErr w:type="spellStart"/>
+      <w:r>
+        <w:t>crop_int.rc</w:t>
+      </w:r>
+      <w:proofErr w:type="spellEnd"/>
+      <w:r>
+        <w:t xml:space="preserve">,  </w:t>
+      </w:r>
+      <w:proofErr w:type="spellStart"/>
+      <w:r>
+        <w:t>crop_int.spec</w:t>
+      </w:r>
+      <w:proofErr w:type="spellEnd"/>
+      <w:r>
+        <w:t xml:space="preserve"> and pyinstall2.bat files </w:t>
       </w:r>
       <w:r>
         <w:t xml:space="preserve">from TF and make sure they are mapped </w:t>
       </w:r>
       <w:r>
-        <w:t>to your crop_int folder with the source code</w:t>
+        <w:t xml:space="preserve">to your </w:t>
+      </w:r>
+      <w:proofErr w:type="spellStart"/>
+      <w:r>
+        <w:t>crop_int</w:t>
+      </w:r>
+      <w:proofErr w:type="spellEnd"/>
+      <w:r>
+        <w:t xml:space="preserve"> folder with the source code</w:t>
       </w:r>
       <w:r>
         <w:t xml:space="preserve">. They should be mapped that way by default. </w:t>
@@ -223,7 +270,23 @@
     <w:p/>
     <w:p>
       <w:r>
-        <w:t>The classim folder in the dist subfolder has all the files you need to create a distribution</w:t>
+        <w:t xml:space="preserve">The </w:t>
+      </w:r>
+      <w:proofErr w:type="spellStart"/>
+      <w:r>
+        <w:t>classim</w:t>
+      </w:r>
+      <w:proofErr w:type="spellEnd"/>
+      <w:r>
+        <w:t xml:space="preserve"> folder in the </w:t>
+      </w:r>
+      <w:proofErr w:type="spellStart"/>
+      <w:r>
+        <w:t>dist</w:t>
+      </w:r>
+      <w:proofErr w:type="spellEnd"/>
+      <w:r>
+        <w:t xml:space="preserve"> subfolder has all the files you need to create a distribution</w:t>
       </w:r>
     </w:p>
     <w:p/>

</xml_diff>

<commit_message>
New modifications are mostly to fix bugs, added some new variables like available water, updated variable names and definitions, fixed error for N uptake
</commit_message>
<xml_diff>
--- a/Classim/how to use pyinstaller.docx
+++ b/Classim/how to use pyinstaller.docx
@@ -1,6 +1,6 @@
 
 <file path=word/document.xml><?xml version="1.0" encoding="utf-8"?>
-<w:document xmlns:wpc="http://schemas.microsoft.com/office/word/2010/wordprocessingCanvas" xmlns:cx="http://schemas.microsoft.com/office/drawing/2014/chartex" xmlns:cx1="http://schemas.microsoft.com/office/drawing/2015/9/8/chartex" xmlns:cx2="http://schemas.microsoft.com/office/drawing/2015/10/21/chartex" xmlns:cx3="http://schemas.microsoft.com/office/drawing/2016/5/9/chartex" xmlns:cx4="http://schemas.microsoft.com/office/drawing/2016/5/10/chartex" xmlns:cx5="http://schemas.microsoft.com/office/drawing/2016/5/11/chartex" xmlns:cx6="http://schemas.microsoft.com/office/drawing/2016/5/12/chartex" xmlns:cx7="http://schemas.microsoft.com/office/drawing/2016/5/13/chartex" xmlns:cx8="http://schemas.microsoft.com/office/drawing/2016/5/14/chartex" xmlns:mc="http://schemas.openxmlformats.org/markup-compatibility/2006" xmlns:aink="http://schemas.microsoft.com/office/drawing/2016/ink" xmlns:am3d="http://schemas.microsoft.com/office/drawing/2017/model3d" xmlns:o="urn:schemas-microsoft-com:office:office" xmlns:r="http://schemas.openxmlformats.org/officeDocument/2006/relationships" xmlns:m="http://schemas.openxmlformats.org/officeDocument/2006/math" xmlns:v="urn:schemas-microsoft-com:vml" xmlns:wp14="http://schemas.microsoft.com/office/word/2010/wordprocessingDrawing" xmlns:wp="http://schemas.openxmlformats.org/drawingml/2006/wordprocessingDrawing" xmlns:w10="urn:schemas-microsoft-com:office:word" xmlns:w="http://schemas.openxmlformats.org/wordprocessingml/2006/main" xmlns:w14="http://schemas.microsoft.com/office/word/2010/wordml" xmlns:w15="http://schemas.microsoft.com/office/word/2012/wordml" xmlns:w16cex="http://schemas.microsoft.com/office/word/2018/wordml/cex" xmlns:w16cid="http://schemas.microsoft.com/office/word/2016/wordml/cid" xmlns:w16="http://schemas.microsoft.com/office/word/2018/wordml" xmlns:w16se="http://schemas.microsoft.com/office/word/2015/wordml/symex" xmlns:wpg="http://schemas.microsoft.com/office/word/2010/wordprocessingGroup" xmlns:wpi="http://schemas.microsoft.com/office/word/2010/wordprocessingInk" xmlns:wne="http://schemas.microsoft.com/office/word/2006/wordml" xmlns:wps="http://schemas.microsoft.com/office/word/2010/wordprocessingShape" mc:Ignorable="w14 w15 w16se w16cid w16 w16cex wp14">
+<w:document xmlns:wpc="http://schemas.microsoft.com/office/word/2010/wordprocessingCanvas" xmlns:cx="http://schemas.microsoft.com/office/drawing/2014/chartex" xmlns:cx1="http://schemas.microsoft.com/office/drawing/2015/9/8/chartex" xmlns:cx2="http://schemas.microsoft.com/office/drawing/2015/10/21/chartex" xmlns:cx3="http://schemas.microsoft.com/office/drawing/2016/5/9/chartex" xmlns:cx4="http://schemas.microsoft.com/office/drawing/2016/5/10/chartex" xmlns:cx5="http://schemas.microsoft.com/office/drawing/2016/5/11/chartex" xmlns:cx6="http://schemas.microsoft.com/office/drawing/2016/5/12/chartex" xmlns:cx7="http://schemas.microsoft.com/office/drawing/2016/5/13/chartex" xmlns:cx8="http://schemas.microsoft.com/office/drawing/2016/5/14/chartex" xmlns:mc="http://schemas.openxmlformats.org/markup-compatibility/2006" xmlns:aink="http://schemas.microsoft.com/office/drawing/2016/ink" xmlns:am3d="http://schemas.microsoft.com/office/drawing/2017/model3d" xmlns:o="urn:schemas-microsoft-com:office:office" xmlns:oel="http://schemas.microsoft.com/office/2019/extlst" xmlns:r="http://schemas.openxmlformats.org/officeDocument/2006/relationships" xmlns:m="http://schemas.openxmlformats.org/officeDocument/2006/math" xmlns:v="urn:schemas-microsoft-com:vml" xmlns:wp14="http://schemas.microsoft.com/office/word/2010/wordprocessingDrawing" xmlns:wp="http://schemas.openxmlformats.org/drawingml/2006/wordprocessingDrawing" xmlns:w10="urn:schemas-microsoft-com:office:word" xmlns:w="http://schemas.openxmlformats.org/wordprocessingml/2006/main" xmlns:w14="http://schemas.microsoft.com/office/word/2010/wordml" xmlns:w15="http://schemas.microsoft.com/office/word/2012/wordml" xmlns:w16cex="http://schemas.microsoft.com/office/word/2018/wordml/cex" xmlns:w16cid="http://schemas.microsoft.com/office/word/2016/wordml/cid" xmlns:w16="http://schemas.microsoft.com/office/word/2018/wordml" xmlns:w16du="http://schemas.microsoft.com/office/word/2023/wordml/word16du" xmlns:w16sdtdh="http://schemas.microsoft.com/office/word/2020/wordml/sdtdatahash" xmlns:w16se="http://schemas.microsoft.com/office/word/2015/wordml/symex" xmlns:wpg="http://schemas.microsoft.com/office/word/2010/wordprocessingGroup" xmlns:wpi="http://schemas.microsoft.com/office/word/2010/wordprocessingInk" xmlns:wne="http://schemas.microsoft.com/office/word/2006/wordml" xmlns:wps="http://schemas.microsoft.com/office/word/2010/wordprocessingShape" mc:Ignorable="w14 w15 w16se w16cid w16 w16cex w16sdtdh wp14">
   <w:body>
     <w:p>
       <w:r>
@@ -22,11 +22,11 @@
       <w:r>
         <w:t xml:space="preserve"> has one </w:t>
       </w:r>
-      <w:proofErr w:type="spellStart"/>
+      <w:proofErr w:type="gramStart"/>
       <w:r>
         <w:t>an</w:t>
       </w:r>
-      <w:proofErr w:type="spellEnd"/>
+      <w:proofErr w:type="gramEnd"/>
       <w:r>
         <w:t xml:space="preserve"> I will try it in the future)</w:t>
       </w:r>
@@ -88,11 +88,16 @@
       </w:r>
     </w:p>
     <w:p>
+      <w:proofErr w:type="gramStart"/>
       <w:r>
         <w:t xml:space="preserve">Get </w:t>
       </w:r>
       <w:r>
-        <w:t xml:space="preserve"> the </w:t>
+        <w:t xml:space="preserve"> the</w:t>
+      </w:r>
+      <w:proofErr w:type="gramEnd"/>
+      <w:r>
+        <w:t xml:space="preserve"> </w:t>
       </w:r>
       <w:proofErr w:type="spellStart"/>
       <w:r>
@@ -173,8 +178,13 @@
     <w:p/>
     <w:p>
       <w:r>
-        <w:t>Open a command window in your environment and navigate to the folder with the source code</w:t>
-      </w:r>
+        <w:t xml:space="preserve">Open a command window in your environment and navigate to the folder with the source </w:t>
+      </w:r>
+      <w:proofErr w:type="gramStart"/>
+      <w:r>
+        <w:t>code</w:t>
+      </w:r>
+      <w:proofErr w:type="gramEnd"/>
     </w:p>
     <w:p>
       <w:r>
@@ -286,9 +296,16 @@
       </w:r>
       <w:proofErr w:type="spellEnd"/>
       <w:r>
-        <w:t xml:space="preserve"> subfolder has all the files you need to create a distribution</w:t>
-      </w:r>
+        <w:t xml:space="preserve"> subfolder has all the files you need to create a </w:t>
+      </w:r>
+      <w:proofErr w:type="gramStart"/>
+      <w:r>
+        <w:t>distribution</w:t>
+      </w:r>
+      <w:proofErr w:type="gramEnd"/>
     </w:p>
+    <w:p/>
+    <w:p/>
     <w:p/>
     <w:sectPr>
       <w:pgSz w:w="12240" w:h="15840"/>
@@ -301,7 +318,7 @@
 </file>
 
 <file path=word/styles.xml><?xml version="1.0" encoding="utf-8"?>
-<w:styles xmlns:mc="http://schemas.openxmlformats.org/markup-compatibility/2006" xmlns:r="http://schemas.openxmlformats.org/officeDocument/2006/relationships" xmlns:w="http://schemas.openxmlformats.org/wordprocessingml/2006/main" xmlns:w14="http://schemas.microsoft.com/office/word/2010/wordml" xmlns:w15="http://schemas.microsoft.com/office/word/2012/wordml" xmlns:w16cex="http://schemas.microsoft.com/office/word/2018/wordml/cex" xmlns:w16cid="http://schemas.microsoft.com/office/word/2016/wordml/cid" xmlns:w16="http://schemas.microsoft.com/office/word/2018/wordml" xmlns:w16se="http://schemas.microsoft.com/office/word/2015/wordml/symex" mc:Ignorable="w14 w15 w16se w16cid w16 w16cex">
+<w:styles xmlns:mc="http://schemas.openxmlformats.org/markup-compatibility/2006" xmlns:r="http://schemas.openxmlformats.org/officeDocument/2006/relationships" xmlns:w="http://schemas.openxmlformats.org/wordprocessingml/2006/main" xmlns:w14="http://schemas.microsoft.com/office/word/2010/wordml" xmlns:w15="http://schemas.microsoft.com/office/word/2012/wordml" xmlns:w16cex="http://schemas.microsoft.com/office/word/2018/wordml/cex" xmlns:w16cid="http://schemas.microsoft.com/office/word/2016/wordml/cid" xmlns:w16="http://schemas.microsoft.com/office/word/2018/wordml" xmlns:w16sdtdh="http://schemas.microsoft.com/office/word/2020/wordml/sdtdatahash" xmlns:w16se="http://schemas.microsoft.com/office/word/2015/wordml/symex" mc:Ignorable="w14 w15 w16se w16cid w16 w16cex w16sdtdh">
   <w:docDefaults>
     <w:rPrDefault>
       <w:rPr>

</xml_diff>